<commit_message>
Course Project Update 1
</commit_message>
<xml_diff>
--- a/documents/Kronberg_ECEN5823 Final Project Team Proposal.docx
+++ b/documents/Kronberg_ECEN5823 Final Project Team Proposal.docx
@@ -87,8 +87,6 @@
       <w:r>
         <w:t>Challenges so far have been finding time.  I have not hit the meat of the technical portion, so no challenges there so far.</w:t>
       </w:r>
-      <w:bookmarkStart w:id="0" w:name="_GoBack"/>
-      <w:bookmarkEnd w:id="0"/>
     </w:p>
     <w:p>
       <w:pPr>
@@ -2974,6 +2972,44 @@
       <w:r>
         <w:t>Victor Kronberg</w:t>
       </w:r>
+    </w:p>
+    <w:p>
+      <w:pPr>
+        <w:pStyle w:val="ListParagraph"/>
+        <w:numPr>
+          <w:ilvl w:val="0"/>
+          <w:numId w:val="1"/>
+        </w:numPr>
+        <w:rPr>
+          <w:b/>
+        </w:rPr>
+      </w:pPr>
+      <w:r>
+        <w:rPr>
+          <w:b/>
+        </w:rPr>
+        <w:t>Verification Plan</w:t>
+      </w:r>
+    </w:p>
+    <w:p>
+      <w:pPr>
+        <w:pStyle w:val="ListParagraph"/>
+        <w:numPr>
+          <w:ilvl w:val="1"/>
+          <w:numId w:val="1"/>
+        </w:numPr>
+        <w:rPr>
+          <w:b/>
+        </w:rPr>
+      </w:pPr>
+      <w:r>
+        <w:rPr>
+          <w:i/>
+        </w:rPr>
+        <w:t>Attached in “documents” folder</w:t>
+      </w:r>
+      <w:bookmarkStart w:id="0" w:name="_GoBack"/>
+      <w:bookmarkEnd w:id="0"/>
     </w:p>
     <w:sectPr>
       <w:pgSz w:w="12240" w:h="15840"/>

</xml_diff>